<commit_message>
Update filesystem links to use public_html directory for storage
</commit_message>
<xml_diff>
--- a/storage/app/public/templates/uYxj7Ir0cAiOBnrQ9EPEi5fqHuStnbVSHOhFijjl.docx
+++ b/storage/app/public/templates/uYxj7Ir0cAiOBnrQ9EPEi5fqHuStnbVSHOhFijjl.docx
@@ -2634,14 +2634,14 @@
       </w:tblGrid>
       <w:tr>
         <w:trPr>
-          <w:trHeight w:val="510"/>
+          <w:trHeight w:val="20"/>
           <w:tblHeader/>
           <w:jc w:val="center"/>
         </w:trPr>
         <w:tc>
           <w:tcPr>
             <w:tcW w:w="660" w:type="dxa"/>
-            <w:shd w:val="clear" w:color="auto" w:fill="auto"/>
+            <w:shd w:val="clear" w:color="auto" w:fill="D9D9D9" w:themeFill="background1" w:themeFillShade="D9"/>
             <w:vAlign w:val="center"/>
           </w:tcPr>
           <w:p>
@@ -2654,7 +2654,6 @@
                 <w:tab w:val="left" w:pos="3240"/>
                 <w:tab w:val="left" w:pos="5103"/>
               </w:tabs>
-              <w:spacing w:line="276" w:lineRule="auto"/>
               <w:jc w:val="center"/>
               <w:rPr>
                 <w:rFonts w:ascii="Bookman Old Style" w:eastAsia="Bookman Old Style" w:hAnsi="Bookman Old Style" w:cs="Bookman Old Style"/>
@@ -2679,7 +2678,7 @@
         <w:tc>
           <w:tcPr>
             <w:tcW w:w="3021" w:type="dxa"/>
-            <w:shd w:val="clear" w:color="auto" w:fill="auto"/>
+            <w:shd w:val="clear" w:color="auto" w:fill="D9D9D9" w:themeFill="background1" w:themeFillShade="D9"/>
             <w:vAlign w:val="center"/>
           </w:tcPr>
           <w:p>
@@ -2692,7 +2691,6 @@
                 <w:tab w:val="left" w:pos="3240"/>
                 <w:tab w:val="left" w:pos="5103"/>
               </w:tabs>
-              <w:spacing w:line="276" w:lineRule="auto"/>
               <w:jc w:val="center"/>
               <w:rPr>
                 <w:rFonts w:ascii="Bookman Old Style" w:eastAsia="Bookman Old Style" w:hAnsi="Bookman Old Style" w:cs="Bookman Old Style"/>
@@ -2717,7 +2715,7 @@
         <w:tc>
           <w:tcPr>
             <w:tcW w:w="3118" w:type="dxa"/>
-            <w:shd w:val="clear" w:color="auto" w:fill="auto"/>
+            <w:shd w:val="clear" w:color="auto" w:fill="D9D9D9" w:themeFill="background1" w:themeFillShade="D9"/>
             <w:vAlign w:val="center"/>
           </w:tcPr>
           <w:p>
@@ -2730,7 +2728,6 @@
                 <w:tab w:val="left" w:pos="3240"/>
                 <w:tab w:val="left" w:pos="5103"/>
               </w:tabs>
-              <w:spacing w:line="276" w:lineRule="auto"/>
               <w:jc w:val="center"/>
               <w:rPr>
                 <w:rFonts w:ascii="Bookman Old Style" w:eastAsia="Bookman Old Style" w:hAnsi="Bookman Old Style" w:cs="Bookman Old Style"/>
@@ -2755,6 +2752,7 @@
         <w:tc>
           <w:tcPr>
             <w:tcW w:w="3686" w:type="dxa"/>
+            <w:shd w:val="clear" w:color="auto" w:fill="D9D9D9" w:themeFill="background1" w:themeFillShade="D9"/>
             <w:vAlign w:val="center"/>
           </w:tcPr>
           <w:p>
@@ -2767,7 +2765,6 @@
                 <w:tab w:val="left" w:pos="3240"/>
                 <w:tab w:val="left" w:pos="5103"/>
               </w:tabs>
-              <w:spacing w:line="276" w:lineRule="auto"/>
               <w:jc w:val="center"/>
               <w:rPr>
                 <w:rFonts w:ascii="Bookman Old Style" w:eastAsia="Bookman Old Style" w:hAnsi="Bookman Old Style" w:cs="Bookman Old Style"/>
@@ -2794,6 +2791,7 @@
       </w:tr>
       <w:tr>
         <w:trPr>
+          <w:trHeight w:val="20"/>
           <w:tblHeader/>
           <w:jc w:val="center"/>
         </w:trPr>
@@ -2803,7 +2801,7 @@
             <w:tcBorders>
               <w:bottom w:val="single" w:sz="4" w:space="0" w:color="000000"/>
             </w:tcBorders>
-            <w:shd w:val="clear" w:color="auto" w:fill="auto"/>
+            <w:shd w:val="clear" w:color="auto" w:fill="D9D9D9" w:themeFill="background1" w:themeFillShade="D9"/>
             <w:vAlign w:val="center"/>
           </w:tcPr>
           <w:p>
@@ -2816,7 +2814,6 @@
                 <w:tab w:val="left" w:pos="3240"/>
                 <w:tab w:val="left" w:pos="5103"/>
               </w:tabs>
-              <w:spacing w:line="276" w:lineRule="auto"/>
               <w:jc w:val="center"/>
               <w:rPr>
                 <w:rFonts w:ascii="Bookman Old Style" w:eastAsia="Bookman Old Style" w:hAnsi="Bookman Old Style" w:cs="Bookman Old Style"/>
@@ -2842,7 +2839,7 @@
             <w:tcBorders>
               <w:bottom w:val="single" w:sz="4" w:space="0" w:color="000000"/>
             </w:tcBorders>
-            <w:shd w:val="clear" w:color="auto" w:fill="auto"/>
+            <w:shd w:val="clear" w:color="auto" w:fill="D9D9D9" w:themeFill="background1" w:themeFillShade="D9"/>
             <w:vAlign w:val="center"/>
           </w:tcPr>
           <w:p>
@@ -2855,7 +2852,6 @@
                 <w:tab w:val="left" w:pos="3240"/>
                 <w:tab w:val="left" w:pos="5103"/>
               </w:tabs>
-              <w:spacing w:line="276" w:lineRule="auto"/>
               <w:jc w:val="center"/>
               <w:rPr>
                 <w:rFonts w:ascii="Bookman Old Style" w:eastAsia="Bookman Old Style" w:hAnsi="Bookman Old Style" w:cs="Bookman Old Style"/>
@@ -2881,7 +2877,7 @@
             <w:tcBorders>
               <w:bottom w:val="single" w:sz="4" w:space="0" w:color="000000"/>
             </w:tcBorders>
-            <w:shd w:val="clear" w:color="auto" w:fill="auto"/>
+            <w:shd w:val="clear" w:color="auto" w:fill="D9D9D9" w:themeFill="background1" w:themeFillShade="D9"/>
             <w:vAlign w:val="center"/>
           </w:tcPr>
           <w:p>
@@ -2894,7 +2890,6 @@
                 <w:tab w:val="left" w:pos="3240"/>
                 <w:tab w:val="left" w:pos="5103"/>
               </w:tabs>
-              <w:spacing w:line="276" w:lineRule="auto"/>
               <w:jc w:val="center"/>
               <w:rPr>
                 <w:rFonts w:ascii="Bookman Old Style" w:eastAsia="Bookman Old Style" w:hAnsi="Bookman Old Style" w:cs="Bookman Old Style"/>
@@ -2920,6 +2915,7 @@
             <w:tcBorders>
               <w:bottom w:val="single" w:sz="4" w:space="0" w:color="000000"/>
             </w:tcBorders>
+            <w:shd w:val="clear" w:color="auto" w:fill="D9D9D9" w:themeFill="background1" w:themeFillShade="D9"/>
             <w:vAlign w:val="center"/>
           </w:tcPr>
           <w:p>
@@ -2932,7 +2928,6 @@
                 <w:tab w:val="left" w:pos="3240"/>
                 <w:tab w:val="left" w:pos="5103"/>
               </w:tabs>
-              <w:spacing w:line="276" w:lineRule="auto"/>
               <w:jc w:val="center"/>
               <w:rPr>
                 <w:rFonts w:ascii="Bookman Old Style" w:eastAsia="Bookman Old Style" w:hAnsi="Bookman Old Style" w:cs="Bookman Old Style"/>
@@ -2955,7 +2950,7 @@
       </w:tr>
       <w:tr>
         <w:trPr>
-          <w:trHeight w:val="720"/>
+          <w:trHeight w:val="20"/>
           <w:jc w:val="center"/>
         </w:trPr>
         <w:tc>
@@ -2978,7 +2973,6 @@
                 <w:tab w:val="left" w:pos="3240"/>
                 <w:tab w:val="left" w:pos="5103"/>
               </w:tabs>
-              <w:spacing w:line="276" w:lineRule="auto"/>
               <w:jc w:val="center"/>
               <w:rPr>
                 <w:rFonts w:ascii="Bookman Old Style" w:eastAsia="Bookman Old Style" w:hAnsi="Bookman Old Style" w:cs="Bookman Old Style"/>
@@ -4519,28 +4513,28 @@
 </file>
 
 <file path=customXml/item1.xml><?xml version="1.0" encoding="utf-8"?>
+<b:Sources xmlns:b="http://schemas.openxmlformats.org/officeDocument/2006/bibliography" xmlns="http://schemas.openxmlformats.org/officeDocument/2006/bibliography" SelectedStyle="/APASixthEditionOfficeOnline.xsl" StyleName="APA" Version="6"/>
+</file>
+
+<file path=customXml/item2.xml><?xml version="1.0" encoding="utf-8"?>
 <go:gDocsCustomXmlDataStorage xmlns:go="http://customooxmlschemas.google.com/" xmlns:r="http://schemas.openxmlformats.org/officeDocument/2006/relationships" uri="GoogleDocsCustomDataVersion2">
   <go:docsCustomData xmlns:go="http://customooxmlschemas.google.com/" roundtripDataSignature="AMtx7mhLe9Ahey2tm3KCLoVYTqYYgoFDXg==">CgMxLjAyCGguZ2pkZ3hzMgloLjFmb2I5dGU4AHIhMXpCM2pKckhqWGQ3b0lJQTVIczlEd1g3SGNNaDBVazRU</go:docsCustomData>
 </go:gDocsCustomXmlDataStorage>
 </file>
 
-<file path=customXml/item2.xml><?xml version="1.0" encoding="utf-8"?>
-<b:Sources xmlns:b="http://schemas.openxmlformats.org/officeDocument/2006/bibliography" xmlns="http://schemas.openxmlformats.org/officeDocument/2006/bibliography" SelectedStyle="/APASixthEditionOfficeOnline.xsl" StyleName="APA" Version="6"/>
+<file path=customXml/itemProps1.xml><?xml version="1.0" encoding="utf-8"?>
+<ds:datastoreItem xmlns:ds="http://schemas.openxmlformats.org/officeDocument/2006/customXml" ds:itemID="{FE84221D-C202-0F45-A8E6-258F2B8B7BC3}">
+  <ds:schemaRefs>
+    <ds:schemaRef ds:uri="http://schemas.openxmlformats.org/officeDocument/2006/bibliography"/>
+  </ds:schemaRefs>
+</ds:datastoreItem>
 </file>
 
-<file path=customXml/itemProps1.xml><?xml version="1.0" encoding="utf-8"?>
+<file path=customXml/itemProps2.xml><?xml version="1.0" encoding="utf-8"?>
 <ds:datastoreItem xmlns:ds="http://schemas.openxmlformats.org/officeDocument/2006/customXml" ds:itemID="{11111111-1234-1234-1234-123412341234}">
   <ds:schemaRefs>
     <ds:schemaRef ds:uri="http://customooxmlschemas.google.com/"/>
     <ds:schemaRef ds:uri="http://schemas.openxmlformats.org/officeDocument/2006/relationships"/>
   </ds:schemaRefs>
 </ds:datastoreItem>
-</file>
-
-<file path=customXml/itemProps2.xml><?xml version="1.0" encoding="utf-8"?>
-<ds:datastoreItem xmlns:ds="http://schemas.openxmlformats.org/officeDocument/2006/customXml" ds:itemID="{FE84221D-C202-0F45-A8E6-258F2B8B7BC3}">
-  <ds:schemaRefs>
-    <ds:schemaRef ds:uri="http://schemas.openxmlformats.org/officeDocument/2006/bibliography"/>
-  </ds:schemaRefs>
-</ds:datastoreItem>
 </file>
</xml_diff>